<commit_message>
minor change - removal of reference to 4400 included in file list
git-svn-id: svn://127.0.0.1/Core@7552 17c802ae-cbca-534c-9e8e-6d19a4926c45
</commit_message>
<xml_diff>
--- a/trunk/doc/readme_nm_4500_fix13.docx
+++ b/trunk/doc/readme_nm_4500_fix13.docx
@@ -134,6 +134,8 @@
           <w:szCs w:val="54"/>
         </w:rPr>
       </w:pPr>
+      <w:bookmarkStart w:id="0" w:name="_GoBack"/>
+      <w:bookmarkEnd w:id="0"/>
     </w:p>
     <w:p>
       <w:pPr>
@@ -673,7 +675,27 @@
                 <w:sz w:val="16"/>
                 <w:szCs w:val="16"/>
               </w:rPr>
-              <w:t>.0.0 Fix 13 Patchset.</w:t>
+              <w:t xml:space="preserve">.0.0 Fix 13 </w:t>
+            </w:r>
+            <w:proofErr w:type="spellStart"/>
+            <w:r>
+              <w:rPr>
+                <w:rFonts w:ascii="Calibri" w:hAnsi="Calibri" w:cs="Calibri"/>
+                <w:color w:val="000000"/>
+                <w:sz w:val="16"/>
+                <w:szCs w:val="16"/>
+              </w:rPr>
+              <w:t>Patchset</w:t>
+            </w:r>
+            <w:proofErr w:type="spellEnd"/>
+            <w:r>
+              <w:rPr>
+                <w:rFonts w:ascii="Calibri" w:hAnsi="Calibri" w:cs="Calibri"/>
+                <w:color w:val="000000"/>
+                <w:sz w:val="16"/>
+                <w:szCs w:val="16"/>
+              </w:rPr>
+              <w:t>.</w:t>
             </w:r>
             <w:r>
               <w:rPr>
@@ -2000,7 +2022,25 @@
                 <w:sz w:val="18"/>
                 <w:szCs w:val="18"/>
               </w:rPr>
-              <w:t>nm_4400_fix13.sql</w:t>
+              <w:t>nm_4</w:t>
+            </w:r>
+            <w:r>
+              <w:rPr>
+                <w:rFonts w:cstheme="minorHAnsi"/>
+                <w:color w:val="000000"/>
+                <w:sz w:val="18"/>
+                <w:szCs w:val="18"/>
+              </w:rPr>
+              <w:t>5</w:t>
+            </w:r>
+            <w:r>
+              <w:rPr>
+                <w:rFonts w:cstheme="minorHAnsi"/>
+                <w:color w:val="000000"/>
+                <w:sz w:val="18"/>
+                <w:szCs w:val="18"/>
+              </w:rPr>
+              <w:t>00_fix13.sql</w:t>
             </w:r>
           </w:p>
         </w:tc>
@@ -2038,7 +2078,7 @@
                 <w:sz w:val="18"/>
                 <w:szCs w:val="18"/>
               </w:rPr>
-              <w:t>3.0</w:t>
+              <w:t>1.0</w:t>
             </w:r>
           </w:p>
         </w:tc>
@@ -2938,7 +2978,47 @@
                 <w:sz w:val="16"/>
                 <w:szCs w:val="16"/>
               </w:rPr>
-              <w:t>Code now raises two new exceptions to prevent problems in the data. These arsie due to operations on end-dated data but where route measures or asset locations exist at a future date and would be left unaffected after the operation or where date-tracking integrity checks would lead to failure. These are reported inside the client module as follows:</w:t>
+              <w:t xml:space="preserve">Code now raises two new exceptions to prevent problems in the data. These </w:t>
+            </w:r>
+            <w:proofErr w:type="spellStart"/>
+            <w:r>
+              <w:rPr>
+                <w:rFonts w:ascii="Calibri" w:eastAsia="Times New Roman" w:hAnsi="Calibri" w:cs="Calibri"/>
+                <w:color w:val="000000"/>
+                <w:sz w:val="16"/>
+                <w:szCs w:val="16"/>
+              </w:rPr>
+              <w:t>arsie</w:t>
+            </w:r>
+            <w:proofErr w:type="spellEnd"/>
+            <w:r>
+              <w:rPr>
+                <w:rFonts w:ascii="Calibri" w:eastAsia="Times New Roman" w:hAnsi="Calibri" w:cs="Calibri"/>
+                <w:color w:val="000000"/>
+                <w:sz w:val="16"/>
+                <w:szCs w:val="16"/>
+              </w:rPr>
+              <w:t xml:space="preserve"> due to operations on end-dated data but where </w:t>
+            </w:r>
+            <w:proofErr w:type="gramStart"/>
+            <w:r>
+              <w:rPr>
+                <w:rFonts w:ascii="Calibri" w:eastAsia="Times New Roman" w:hAnsi="Calibri" w:cs="Calibri"/>
+                <w:color w:val="000000"/>
+                <w:sz w:val="16"/>
+                <w:szCs w:val="16"/>
+              </w:rPr>
+              <w:t>route measures or asset locations</w:t>
+            </w:r>
+            <w:proofErr w:type="gramEnd"/>
+            <w:r>
+              <w:rPr>
+                <w:rFonts w:ascii="Calibri" w:eastAsia="Times New Roman" w:hAnsi="Calibri" w:cs="Calibri"/>
+                <w:color w:val="000000"/>
+                <w:sz w:val="16"/>
+                <w:szCs w:val="16"/>
+              </w:rPr>
+              <w:t xml:space="preserve"> exist at a future date and would be left unaffected after the operation or where date-tracking integrity checks would lead to failure. These are reported inside the client module as follows:</w:t>
             </w:r>
           </w:p>
           <w:p>
@@ -3046,7 +3126,27 @@
                 <w:sz w:val="16"/>
                 <w:szCs w:val="16"/>
               </w:rPr>
-              <w:t>The code cannot operate successfully on all assets in a hierarchy. The hierarchy is kept in sync to some extent but relationships to parent and child assets are closed/deleted even if the relation is flagged as optional.</w:t>
+              <w:t xml:space="preserve">The code cannot operate successfully on all assets in a hierarchy. The hierarchy is kept in sync to some extent but relationships to parent and child assets are </w:t>
+            </w:r>
+            <w:proofErr w:type="gramStart"/>
+            <w:r>
+              <w:rPr>
+                <w:rFonts w:ascii="Calibri" w:eastAsia="Times New Roman" w:hAnsi="Calibri" w:cs="Calibri"/>
+                <w:color w:val="000000"/>
+                <w:sz w:val="16"/>
+                <w:szCs w:val="16"/>
+              </w:rPr>
+              <w:t>closed/deleted</w:t>
+            </w:r>
+            <w:proofErr w:type="gramEnd"/>
+            <w:r>
+              <w:rPr>
+                <w:rFonts w:ascii="Calibri" w:eastAsia="Times New Roman" w:hAnsi="Calibri" w:cs="Calibri"/>
+                <w:color w:val="000000"/>
+                <w:sz w:val="16"/>
+                <w:szCs w:val="16"/>
+              </w:rPr>
+              <w:t xml:space="preserve"> even if the relation is flagged as optional.</w:t>
             </w:r>
           </w:p>
           <w:p>
@@ -3106,8 +3206,9 @@
                 <w:sz w:val="16"/>
                 <w:szCs w:val="16"/>
               </w:rPr>
-              <w:t xml:space="preserve">have been </w:t>
-            </w:r>
+              <w:t xml:space="preserve">have </w:t>
+            </w:r>
+            <w:proofErr w:type="gramStart"/>
             <w:r>
               <w:rPr>
                 <w:rFonts w:ascii="Calibri" w:eastAsia="Times New Roman" w:hAnsi="Calibri" w:cs="Calibri"/>
@@ -3115,7 +3216,7 @@
                 <w:sz w:val="16"/>
                 <w:szCs w:val="16"/>
               </w:rPr>
-              <w:t xml:space="preserve"> kept in sync </w:t>
+              <w:t xml:space="preserve">been </w:t>
             </w:r>
             <w:r>
               <w:rPr>
@@ -3124,8 +3225,9 @@
                 <w:sz w:val="16"/>
                 <w:szCs w:val="16"/>
               </w:rPr>
-              <w:t>with</w:t>
-            </w:r>
+              <w:t xml:space="preserve"> kept</w:t>
+            </w:r>
+            <w:proofErr w:type="gramEnd"/>
             <w:r>
               <w:rPr>
                 <w:rFonts w:ascii="Calibri" w:eastAsia="Times New Roman" w:hAnsi="Calibri" w:cs="Calibri"/>
@@ -3133,7 +3235,7 @@
                 <w:sz w:val="16"/>
                 <w:szCs w:val="16"/>
               </w:rPr>
-              <w:t xml:space="preserve"> the location data as long as the theme update_on_edit flag is set to 'Y' on the base table theme. </w:t>
+              <w:t xml:space="preserve"> in sync </w:t>
             </w:r>
             <w:r>
               <w:rPr>
@@ -3142,7 +3244,7 @@
                 <w:sz w:val="16"/>
                 <w:szCs w:val="16"/>
               </w:rPr>
-              <w:t>R</w:t>
+              <w:t>with</w:t>
             </w:r>
             <w:r>
               <w:rPr>
@@ -3151,8 +3253,9 @@
                 <w:sz w:val="16"/>
                 <w:szCs w:val="16"/>
               </w:rPr>
-              <w:t>ecent changes will correct any asset spatial representations that are remaining.  Off network asset shapes will be end-dated or deleted as part of the process. Relationships between asset data and other entities such as schemes, defects, work-order-lines are not maintained by this code at this stage. Document associations are deleted when an asset is end-dated or deleted. This is due to the non-temporal nature of the doc</w:t>
-            </w:r>
+              <w:t xml:space="preserve"> the location data as long as the theme </w:t>
+            </w:r>
+            <w:proofErr w:type="spellStart"/>
             <w:r>
               <w:rPr>
                 <w:rFonts w:ascii="Calibri" w:eastAsia="Times New Roman" w:hAnsi="Calibri" w:cs="Calibri"/>
@@ -3160,7 +3263,84 @@
                 <w:sz w:val="16"/>
                 <w:szCs w:val="16"/>
               </w:rPr>
-              <w:t xml:space="preserve">ument associations </w:t>
+              <w:t>update_on_edit</w:t>
+            </w:r>
+            <w:proofErr w:type="spellEnd"/>
+            <w:r>
+              <w:rPr>
+                <w:rFonts w:ascii="Calibri" w:eastAsia="Times New Roman" w:hAnsi="Calibri" w:cs="Calibri"/>
+                <w:color w:val="000000"/>
+                <w:sz w:val="16"/>
+                <w:szCs w:val="16"/>
+              </w:rPr>
+              <w:t xml:space="preserve"> flag is set to 'Y' on the base table theme. </w:t>
+            </w:r>
+            <w:r>
+              <w:rPr>
+                <w:rFonts w:ascii="Calibri" w:eastAsia="Times New Roman" w:hAnsi="Calibri" w:cs="Calibri"/>
+                <w:color w:val="000000"/>
+                <w:sz w:val="16"/>
+                <w:szCs w:val="16"/>
+              </w:rPr>
+              <w:t>R</w:t>
+            </w:r>
+            <w:r>
+              <w:rPr>
+                <w:rFonts w:ascii="Calibri" w:eastAsia="Times New Roman" w:hAnsi="Calibri" w:cs="Calibri"/>
+                <w:color w:val="000000"/>
+                <w:sz w:val="16"/>
+                <w:szCs w:val="16"/>
+              </w:rPr>
+              <w:t xml:space="preserve">ecent changes will correct any asset spatial representations that are remaining.  Off network asset shapes will be end-dated or deleted as part of the process. Relationships between asset data and other entities such as schemes, defects, </w:t>
+            </w:r>
+            <w:proofErr w:type="gramStart"/>
+            <w:r>
+              <w:rPr>
+                <w:rFonts w:ascii="Calibri" w:eastAsia="Times New Roman" w:hAnsi="Calibri" w:cs="Calibri"/>
+                <w:color w:val="000000"/>
+                <w:sz w:val="16"/>
+                <w:szCs w:val="16"/>
+              </w:rPr>
+              <w:t>work</w:t>
+            </w:r>
+            <w:proofErr w:type="gramEnd"/>
+            <w:r>
+              <w:rPr>
+                <w:rFonts w:ascii="Calibri" w:eastAsia="Times New Roman" w:hAnsi="Calibri" w:cs="Calibri"/>
+                <w:color w:val="000000"/>
+                <w:sz w:val="16"/>
+                <w:szCs w:val="16"/>
+              </w:rPr>
+              <w:t>-order-lines are not maintained by this code at this stage. Document associations are deleted when an asset is end-dated or deleted. This is due to the non-temporal nature of the doc</w:t>
+            </w:r>
+            <w:r>
+              <w:rPr>
+                <w:rFonts w:ascii="Calibri" w:eastAsia="Times New Roman" w:hAnsi="Calibri" w:cs="Calibri"/>
+                <w:color w:val="000000"/>
+                <w:sz w:val="16"/>
+                <w:szCs w:val="16"/>
+              </w:rPr>
+              <w:t xml:space="preserve">ument </w:t>
+            </w:r>
+            <w:proofErr w:type="gramStart"/>
+            <w:r>
+              <w:rPr>
+                <w:rFonts w:ascii="Calibri" w:eastAsia="Times New Roman" w:hAnsi="Calibri" w:cs="Calibri"/>
+                <w:color w:val="000000"/>
+                <w:sz w:val="16"/>
+                <w:szCs w:val="16"/>
+              </w:rPr>
+              <w:t>associations</w:t>
+            </w:r>
+            <w:proofErr w:type="gramEnd"/>
+            <w:r>
+              <w:rPr>
+                <w:rFonts w:ascii="Calibri" w:eastAsia="Times New Roman" w:hAnsi="Calibri" w:cs="Calibri"/>
+                <w:color w:val="000000"/>
+                <w:sz w:val="16"/>
+                <w:szCs w:val="16"/>
+              </w:rPr>
+              <w:t xml:space="preserve"> </w:t>
             </w:r>
             <w:r>
               <w:rPr>
@@ -3286,10 +3466,10 @@
           <w:szCs w:val="18"/>
         </w:rPr>
       </w:pPr>
-      <w:bookmarkStart w:id="0" w:name="page_total_master0"/>
-      <w:bookmarkStart w:id="1" w:name="page_total"/>
-      <w:bookmarkEnd w:id="0"/>
+      <w:bookmarkStart w:id="1" w:name="page_total_master0"/>
+      <w:bookmarkStart w:id="2" w:name="page_total"/>
       <w:bookmarkEnd w:id="1"/>
+      <w:bookmarkEnd w:id="2"/>
     </w:p>
     <w:p>
       <w:pPr>
@@ -3306,8 +3486,6 @@
           <w:szCs w:val="18"/>
         </w:rPr>
       </w:pPr>
-      <w:bookmarkStart w:id="2" w:name="_GoBack"/>
-      <w:bookmarkEnd w:id="2"/>
     </w:p>
     <w:sectPr>
       <w:footerReference w:type="default" r:id="rId8"/>

</xml_diff>

<commit_message>
minr change - removal of mis-spelled log file
git-svn-id: svn://127.0.0.1/Core@7553 17c802ae-cbca-534c-9e8e-6d19a4926c45
</commit_message>
<xml_diff>
--- a/trunk/doc/readme_nm_4500_fix13.docx
+++ b/trunk/doc/readme_nm_4500_fix13.docx
@@ -134,8 +134,6 @@
           <w:szCs w:val="54"/>
         </w:rPr>
       </w:pPr>
-      <w:bookmarkStart w:id="0" w:name="_GoBack"/>
-      <w:bookmarkEnd w:id="0"/>
     </w:p>
     <w:p>
       <w:pPr>
@@ -1599,7 +1597,7 @@
                 <w:sz w:val="18"/>
                 <w:szCs w:val="18"/>
               </w:rPr>
-              <w:t>log_nm_44</w:t>
+              <w:t>log_nm_4</w:t>
             </w:r>
             <w:r>
               <w:rPr>
@@ -1609,6 +1607,15 @@
                 <w:szCs w:val="18"/>
               </w:rPr>
               <w:t>5</w:t>
+            </w:r>
+            <w:r>
+              <w:rPr>
+                <w:rFonts w:cstheme="minorHAnsi"/>
+                <w:color w:val="000000"/>
+                <w:sz w:val="18"/>
+                <w:szCs w:val="18"/>
+              </w:rPr>
+              <w:t>0</w:t>
             </w:r>
             <w:r>
               <w:rPr>
@@ -1655,8 +1662,10 @@
                 <w:sz w:val="18"/>
                 <w:szCs w:val="18"/>
               </w:rPr>
-              <w:t>3.0</w:t>
-            </w:r>
+              <w:t>1.0</w:t>
+            </w:r>
+            <w:bookmarkStart w:id="0" w:name="_GoBack"/>
+            <w:bookmarkEnd w:id="0"/>
           </w:p>
         </w:tc>
       </w:tr>

</xml_diff>

<commit_message>
Changed version of nm0575.fmx to 5.2
git-svn-id: svn://127.0.0.1/Core@7607 17c802ae-cbca-534c-9e8e-6d19a4926c45
</commit_message>
<xml_diff>
--- a/trunk/doc/readme_nm_4500_fix13.docx
+++ b/trunk/doc/readme_nm_4500_fix13.docx
@@ -1,6 +1,6 @@
 
 <file path=word/document.xml><?xml version="1.0" encoding="utf-8"?>
-<w:document xmlns:wpc="http://schemas.microsoft.com/office/word/2010/wordprocessingCanvas" xmlns:mc="http://schemas.openxmlformats.org/markup-compatibility/2006" xmlns:o="urn:schemas-microsoft-com:office:office" xmlns:r="http://schemas.openxmlformats.org/officeDocument/2006/relationships" xmlns:m="http://schemas.openxmlformats.org/officeDocument/2006/math" xmlns:v="urn:schemas-microsoft-com:vml" xmlns:wp14="http://schemas.microsoft.com/office/word/2010/wordprocessingDrawing" xmlns:wp="http://schemas.openxmlformats.org/drawingml/2006/wordprocessingDrawing" xmlns:w10="urn:schemas-microsoft-com:office:word" xmlns:w="http://schemas.openxmlformats.org/wordprocessingml/2006/main" xmlns:w14="http://schemas.microsoft.com/office/word/2010/wordml" xmlns:wpg="http://schemas.microsoft.com/office/word/2010/wordprocessingGroup" xmlns:wpi="http://schemas.microsoft.com/office/word/2010/wordprocessingInk" xmlns:wne="http://schemas.microsoft.com/office/word/2006/wordml" xmlns:wps="http://schemas.microsoft.com/office/word/2010/wordprocessingShape" mc:Ignorable="w14 wp14">
+<w:document xmlns:ve="http://schemas.openxmlformats.org/markup-compatibility/2006" xmlns:o="urn:schemas-microsoft-com:office:office" xmlns:r="http://schemas.openxmlformats.org/officeDocument/2006/relationships" xmlns:m="http://schemas.openxmlformats.org/officeDocument/2006/math" xmlns:v="urn:schemas-microsoft-com:vml" xmlns:wp="http://schemas.openxmlformats.org/drawingml/2006/wordprocessingDrawing" xmlns:w10="urn:schemas-microsoft-com:office:word" xmlns:w="http://schemas.openxmlformats.org/wordprocessingml/2006/main" xmlns:wne="http://schemas.microsoft.com/office/word/2006/wordml">
   <w:body>
     <w:p>
       <w:pPr>
@@ -477,7 +477,7 @@
           <w:left w:w="0" w:type="dxa"/>
           <w:right w:w="0" w:type="dxa"/>
         </w:tblCellMar>
-        <w:tblLook w:val="0000" w:firstRow="0" w:lastRow="0" w:firstColumn="0" w:lastColumn="0" w:noHBand="0" w:noVBand="0"/>
+        <w:tblLook w:val="0000"/>
       </w:tblPr>
       <w:tblGrid>
         <w:gridCol w:w="2410"/>
@@ -1467,7 +1467,7 @@
           <w:left w:w="0" w:type="dxa"/>
           <w:right w:w="0" w:type="dxa"/>
         </w:tblCellMar>
-        <w:tblLook w:val="0000" w:firstRow="0" w:lastRow="0" w:firstColumn="0" w:lastColumn="0" w:noHBand="0" w:noVBand="0"/>
+        <w:tblLook w:val="0000"/>
       </w:tblPr>
       <w:tblGrid>
         <w:gridCol w:w="3261"/>
@@ -1745,7 +1745,16 @@
                 <w:sz w:val="18"/>
                 <w:szCs w:val="18"/>
               </w:rPr>
-              <w:t>5.1</w:t>
+              <w:t>5.</w:t>
+            </w:r>
+            <w:r>
+              <w:rPr>
+                <w:rFonts w:cstheme="minorHAnsi"/>
+                <w:color w:val="000000"/>
+                <w:sz w:val="18"/>
+                <w:szCs w:val="18"/>
+              </w:rPr>
+              <w:t>2</w:t>
             </w:r>
           </w:p>
         </w:tc>
@@ -2397,7 +2406,7 @@
           <w:left w:w="0" w:type="dxa"/>
           <w:right w:w="0" w:type="dxa"/>
         </w:tblCellMar>
-        <w:tblLook w:val="0000" w:firstRow="0" w:lastRow="0" w:firstColumn="0" w:lastColumn="0" w:noHBand="0" w:noVBand="0"/>
+        <w:tblLook w:val="0000"/>
       </w:tblPr>
       <w:tblGrid>
         <w:gridCol w:w="1134"/>
@@ -3497,7 +3506,7 @@
       </w:pPr>
     </w:p>
     <w:sectPr>
-      <w:footerReference w:type="default" r:id="rId8"/>
+      <w:footerReference w:type="default" r:id="rId7"/>
       <w:pgSz w:w="11880" w:h="16820"/>
       <w:pgMar w:top="1420" w:right="1320" w:bottom="1420" w:left="1320" w:header="709" w:footer="709" w:gutter="0"/>
       <w:cols w:space="720"/>
@@ -3508,7 +3517,7 @@
 </file>
 
 <file path=word/endnotes.xml><?xml version="1.0" encoding="utf-8"?>
-<w:endnotes xmlns:wpc="http://schemas.microsoft.com/office/word/2010/wordprocessingCanvas" xmlns:mc="http://schemas.openxmlformats.org/markup-compatibility/2006" xmlns:o="urn:schemas-microsoft-com:office:office" xmlns:r="http://schemas.openxmlformats.org/officeDocument/2006/relationships" xmlns:m="http://schemas.openxmlformats.org/officeDocument/2006/math" xmlns:v="urn:schemas-microsoft-com:vml" xmlns:wp14="http://schemas.microsoft.com/office/word/2010/wordprocessingDrawing" xmlns:wp="http://schemas.openxmlformats.org/drawingml/2006/wordprocessingDrawing" xmlns:w10="urn:schemas-microsoft-com:office:word" xmlns:w="http://schemas.openxmlformats.org/wordprocessingml/2006/main" xmlns:w14="http://schemas.microsoft.com/office/word/2010/wordml" xmlns:wpg="http://schemas.microsoft.com/office/word/2010/wordprocessingGroup" xmlns:wpi="http://schemas.microsoft.com/office/word/2010/wordprocessingInk" xmlns:wne="http://schemas.microsoft.com/office/word/2006/wordml" xmlns:wps="http://schemas.microsoft.com/office/word/2010/wordprocessingShape" mc:Ignorable="w14 wp14">
+<w:endnotes xmlns:ve="http://schemas.openxmlformats.org/markup-compatibility/2006" xmlns:o="urn:schemas-microsoft-com:office:office" xmlns:r="http://schemas.openxmlformats.org/officeDocument/2006/relationships" xmlns:m="http://schemas.openxmlformats.org/officeDocument/2006/math" xmlns:v="urn:schemas-microsoft-com:vml" xmlns:wp="http://schemas.openxmlformats.org/drawingml/2006/wordprocessingDrawing" xmlns:w10="urn:schemas-microsoft-com:office:word" xmlns:w="http://schemas.openxmlformats.org/wordprocessingml/2006/main" xmlns:wne="http://schemas.microsoft.com/office/word/2006/wordml">
   <w:endnote w:type="separator" w:id="-1">
     <w:p>
       <w:pPr>
@@ -3533,7 +3542,7 @@
 </file>
 
 <file path=word/footer1.xml><?xml version="1.0" encoding="utf-8"?>
-<w:ftr xmlns:wpc="http://schemas.microsoft.com/office/word/2010/wordprocessingCanvas" xmlns:mc="http://schemas.openxmlformats.org/markup-compatibility/2006" xmlns:o="urn:schemas-microsoft-com:office:office" xmlns:r="http://schemas.openxmlformats.org/officeDocument/2006/relationships" xmlns:m="http://schemas.openxmlformats.org/officeDocument/2006/math" xmlns:v="urn:schemas-microsoft-com:vml" xmlns:wp14="http://schemas.microsoft.com/office/word/2010/wordprocessingDrawing" xmlns:wp="http://schemas.openxmlformats.org/drawingml/2006/wordprocessingDrawing" xmlns:w10="urn:schemas-microsoft-com:office:word" xmlns:w="http://schemas.openxmlformats.org/wordprocessingml/2006/main" xmlns:w14="http://schemas.microsoft.com/office/word/2010/wordml" xmlns:wpg="http://schemas.microsoft.com/office/word/2010/wordprocessingGroup" xmlns:wpi="http://schemas.microsoft.com/office/word/2010/wordprocessingInk" xmlns:wne="http://schemas.microsoft.com/office/word/2006/wordml" xmlns:wps="http://schemas.microsoft.com/office/word/2010/wordprocessingShape" mc:Ignorable="w14 wp14">
+<w:ftr xmlns:ve="http://schemas.openxmlformats.org/markup-compatibility/2006" xmlns:o="urn:schemas-microsoft-com:office:office" xmlns:r="http://schemas.openxmlformats.org/officeDocument/2006/relationships" xmlns:m="http://schemas.openxmlformats.org/officeDocument/2006/math" xmlns:v="urn:schemas-microsoft-com:vml" xmlns:wp="http://schemas.openxmlformats.org/drawingml/2006/wordprocessingDrawing" xmlns:w10="urn:schemas-microsoft-com:office:word" xmlns:w="http://schemas.openxmlformats.org/wordprocessingml/2006/main" xmlns:wne="http://schemas.microsoft.com/office/word/2006/wordml">
   <w:p>
     <w:pPr>
       <w:widowControl w:val="0"/>
@@ -3648,7 +3657,7 @@
 </file>
 
 <file path=word/footnotes.xml><?xml version="1.0" encoding="utf-8"?>
-<w:footnotes xmlns:wpc="http://schemas.microsoft.com/office/word/2010/wordprocessingCanvas" xmlns:mc="http://schemas.openxmlformats.org/markup-compatibility/2006" xmlns:o="urn:schemas-microsoft-com:office:office" xmlns:r="http://schemas.openxmlformats.org/officeDocument/2006/relationships" xmlns:m="http://schemas.openxmlformats.org/officeDocument/2006/math" xmlns:v="urn:schemas-microsoft-com:vml" xmlns:wp14="http://schemas.microsoft.com/office/word/2010/wordprocessingDrawing" xmlns:wp="http://schemas.openxmlformats.org/drawingml/2006/wordprocessingDrawing" xmlns:w10="urn:schemas-microsoft-com:office:word" xmlns:w="http://schemas.openxmlformats.org/wordprocessingml/2006/main" xmlns:w14="http://schemas.microsoft.com/office/word/2010/wordml" xmlns:wpg="http://schemas.microsoft.com/office/word/2010/wordprocessingGroup" xmlns:wpi="http://schemas.microsoft.com/office/word/2010/wordprocessingInk" xmlns:wne="http://schemas.microsoft.com/office/word/2006/wordml" xmlns:wps="http://schemas.microsoft.com/office/word/2010/wordprocessingShape" mc:Ignorable="w14 wp14">
+<w:footnotes xmlns:ve="http://schemas.openxmlformats.org/markup-compatibility/2006" xmlns:o="urn:schemas-microsoft-com:office:office" xmlns:r="http://schemas.openxmlformats.org/officeDocument/2006/relationships" xmlns:m="http://schemas.openxmlformats.org/officeDocument/2006/math" xmlns:v="urn:schemas-microsoft-com:vml" xmlns:wp="http://schemas.openxmlformats.org/drawingml/2006/wordprocessingDrawing" xmlns:w10="urn:schemas-microsoft-com:office:word" xmlns:w="http://schemas.openxmlformats.org/wordprocessingml/2006/main" xmlns:wne="http://schemas.microsoft.com/office/word/2006/wordml">
   <w:footnote w:type="separator" w:id="-1">
     <w:p>
       <w:pPr>
@@ -3673,7 +3682,7 @@
 </file>
 
 <file path=word/numbering.xml><?xml version="1.0" encoding="utf-8"?>
-<w:numbering xmlns:wpc="http://schemas.microsoft.com/office/word/2010/wordprocessingCanvas" xmlns:mc="http://schemas.openxmlformats.org/markup-compatibility/2006" xmlns:o="urn:schemas-microsoft-com:office:office" xmlns:r="http://schemas.openxmlformats.org/officeDocument/2006/relationships" xmlns:m="http://schemas.openxmlformats.org/officeDocument/2006/math" xmlns:v="urn:schemas-microsoft-com:vml" xmlns:wp14="http://schemas.microsoft.com/office/word/2010/wordprocessingDrawing" xmlns:wp="http://schemas.openxmlformats.org/drawingml/2006/wordprocessingDrawing" xmlns:w10="urn:schemas-microsoft-com:office:word" xmlns:w="http://schemas.openxmlformats.org/wordprocessingml/2006/main" xmlns:w14="http://schemas.microsoft.com/office/word/2010/wordml" xmlns:wpg="http://schemas.microsoft.com/office/word/2010/wordprocessingGroup" xmlns:wpi="http://schemas.microsoft.com/office/word/2010/wordprocessingInk" xmlns:wne="http://schemas.microsoft.com/office/word/2006/wordml" xmlns:wps="http://schemas.microsoft.com/office/word/2010/wordprocessingShape" mc:Ignorable="w14 wp14">
+<w:numbering xmlns:ve="http://schemas.openxmlformats.org/markup-compatibility/2006" xmlns:o="urn:schemas-microsoft-com:office:office" xmlns:r="http://schemas.openxmlformats.org/officeDocument/2006/relationships" xmlns:m="http://schemas.openxmlformats.org/officeDocument/2006/math" xmlns:v="urn:schemas-microsoft-com:vml" xmlns:wp="http://schemas.openxmlformats.org/drawingml/2006/wordprocessingDrawing" xmlns:w10="urn:schemas-microsoft-com:office:word" xmlns:w="http://schemas.openxmlformats.org/wordprocessingml/2006/main" xmlns:wne="http://schemas.microsoft.com/office/word/2006/wordml">
   <w:abstractNum w:abstractNumId="0">
     <w:nsid w:val="03F623E5"/>
     <w:multiLevelType w:val="multilevel"/>
@@ -9408,7 +9417,7 @@
 </file>
 
 <file path=word/styles.xml><?xml version="1.0" encoding="utf-8"?>
-<w:styles xmlns:mc="http://schemas.openxmlformats.org/markup-compatibility/2006" xmlns:r="http://schemas.openxmlformats.org/officeDocument/2006/relationships" xmlns:w="http://schemas.openxmlformats.org/wordprocessingml/2006/main" xmlns:w14="http://schemas.microsoft.com/office/word/2010/wordml" mc:Ignorable="w14">
+<w:styles xmlns:r="http://schemas.openxmlformats.org/officeDocument/2006/relationships" xmlns:w="http://schemas.openxmlformats.org/wordprocessingml/2006/main">
   <w:docDefaults>
     <w:rPrDefault>
       <w:rPr>
@@ -9566,6 +9575,7 @@
   <w:style w:type="paragraph" w:default="1" w:styleId="Normal">
     <w:name w:val="Normal"/>
     <w:qFormat/>
+    <w:rsid w:val="000209D5"/>
   </w:style>
   <w:style w:type="character" w:default="1" w:styleId="DefaultParagraphFont">
     <w:name w:val="Default Paragraph Font"/>
@@ -9578,6 +9588,7 @@
     <w:uiPriority w:val="99"/>
     <w:semiHidden/>
     <w:unhideWhenUsed/>
+    <w:qFormat/>
     <w:tblPr>
       <w:tblInd w:w="0" w:type="dxa"/>
       <w:tblCellMar>

</xml_diff>